<commit_message>
Veuillez s'il vous choisir ce raport j'avais sauté une question
</commit_message>
<xml_diff>
--- a/rapport.docx
+++ b/rapport.docx
@@ -306,6 +306,87 @@
           <w:sz w:val="28"/>
           <w:szCs w:val="28"/>
         </w:rPr>
+        <w:t>On initialisation</w:t>
+      </w:r>
+    </w:p>
+    <w:p>
+      <w:pPr>
+        <w:rPr>
+          <w:sz w:val="28"/>
+          <w:szCs w:val="28"/>
+        </w:rPr>
+      </w:pPr>
+      <w:r>
+        <w:rPr>
+          <w:noProof/>
+          <w:sz w:val="28"/>
+          <w:szCs w:val="28"/>
+          <w:lang w:eastAsia="fr-FR"/>
+        </w:rPr>
+        <w:drawing>
+          <wp:inline distT="0" distB="0" distL="0" distR="0">
+            <wp:extent cx="4619625" cy="447675"/>
+            <wp:effectExtent l="0" t="0" r="9525" b="9525"/>
+            <wp:docPr id="14" name="Image 14" descr="C:\Users\amagarai.guindo\Pictures\initiallisation git.PNG"/>
+            <wp:cNvGraphicFramePr>
+              <a:graphicFrameLocks xmlns:a="http://schemas.openxmlformats.org/drawingml/2006/main" noChangeAspect="1"/>
+            </wp:cNvGraphicFramePr>
+            <a:graphic xmlns:a="http://schemas.openxmlformats.org/drawingml/2006/main">
+              <a:graphicData uri="http://schemas.openxmlformats.org/drawingml/2006/picture">
+                <pic:pic xmlns:pic="http://schemas.openxmlformats.org/drawingml/2006/picture">
+                  <pic:nvPicPr>
+                    <pic:cNvPr id="0" name="Picture 7" descr="C:\Users\amagarai.guindo\Pictures\initiallisation git.PNG"/>
+                    <pic:cNvPicPr>
+                      <a:picLocks noChangeAspect="1" noChangeArrowheads="1"/>
+                    </pic:cNvPicPr>
+                  </pic:nvPicPr>
+                  <pic:blipFill>
+                    <a:blip r:embed="rId7">
+                      <a:extLst>
+                        <a:ext uri="{28A0092B-C50C-407E-A947-70E740481C1C}">
+                          <a14:useLocalDpi xmlns:a14="http://schemas.microsoft.com/office/drawing/2010/main" val="0"/>
+                        </a:ext>
+                      </a:extLst>
+                    </a:blip>
+                    <a:srcRect/>
+                    <a:stretch>
+                      <a:fillRect/>
+                    </a:stretch>
+                  </pic:blipFill>
+                  <pic:spPr bwMode="auto">
+                    <a:xfrm>
+                      <a:off x="0" y="0"/>
+                      <a:ext cx="4619625" cy="447675"/>
+                    </a:xfrm>
+                    <a:prstGeom prst="rect">
+                      <a:avLst/>
+                    </a:prstGeom>
+                    <a:noFill/>
+                    <a:ln>
+                      <a:noFill/>
+                    </a:ln>
+                  </pic:spPr>
+                </pic:pic>
+              </a:graphicData>
+            </a:graphic>
+          </wp:inline>
+        </w:drawing>
+      </w:r>
+      <w:bookmarkStart w:id="0" w:name="_GoBack"/>
+      <w:bookmarkEnd w:id="0"/>
+    </w:p>
+    <w:p>
+      <w:pPr>
+        <w:rPr>
+          <w:sz w:val="28"/>
+          <w:szCs w:val="28"/>
+        </w:rPr>
+      </w:pPr>
+      <w:r>
+        <w:rPr>
+          <w:sz w:val="28"/>
+          <w:szCs w:val="28"/>
+        </w:rPr>
         <w:t>3-</w:t>
       </w:r>
       <w:r>
@@ -350,6 +431,7 @@
           <w:noProof/>
           <w:lang w:eastAsia="fr-FR"/>
         </w:rPr>
+        <w:lastRenderedPageBreak/>
         <w:drawing>
           <wp:inline distT="0" distB="0" distL="0" distR="0">
             <wp:extent cx="4915523" cy="3209925"/>
@@ -366,7 +448,7 @@
                     <pic:cNvPicPr/>
                   </pic:nvPicPr>
                   <pic:blipFill>
-                    <a:blip r:embed="rId7">
+                    <a:blip r:embed="rId8">
                       <a:extLst>
                         <a:ext uri="{28A0092B-C50C-407E-A947-70E740481C1C}">
                           <a14:useLocalDpi xmlns:a14="http://schemas.microsoft.com/office/drawing/2010/main" val="0"/>
@@ -454,7 +536,7 @@
                     <pic:cNvPicPr/>
                   </pic:nvPicPr>
                   <pic:blipFill>
-                    <a:blip r:embed="rId8">
+                    <a:blip r:embed="rId9">
                       <a:extLst>
                         <a:ext uri="{28A0092B-C50C-407E-A947-70E740481C1C}">
                           <a14:useLocalDpi xmlns:a14="http://schemas.microsoft.com/office/drawing/2010/main" val="0"/>
@@ -481,10 +563,7 @@
         </w:drawing>
       </w:r>
     </w:p>
-    <w:p>
-      <w:bookmarkStart w:id="0" w:name="_GoBack"/>
-      <w:bookmarkEnd w:id="0"/>
-    </w:p>
+    <w:p/>
     <w:p>
       <w:pPr>
         <w:rPr>
@@ -524,7 +603,7 @@
                     </pic:cNvPicPr>
                   </pic:nvPicPr>
                   <pic:blipFill>
-                    <a:blip r:embed="rId9">
+                    <a:blip r:embed="rId10">
                       <a:extLst>
                         <a:ext uri="{28A0092B-C50C-407E-A947-70E740481C1C}">
                           <a14:useLocalDpi xmlns:a14="http://schemas.microsoft.com/office/drawing/2010/main" val="0"/>
@@ -577,6 +656,7 @@
           <w:noProof/>
           <w:lang w:eastAsia="fr-FR"/>
         </w:rPr>
+        <w:lastRenderedPageBreak/>
         <w:drawing>
           <wp:inline distT="0" distB="0" distL="0" distR="0">
             <wp:extent cx="5760720" cy="2906466"/>
@@ -595,7 +675,7 @@
                     </pic:cNvPicPr>
                   </pic:nvPicPr>
                   <pic:blipFill>
-                    <a:blip r:embed="rId10">
+                    <a:blip r:embed="rId11">
                       <a:extLst>
                         <a:ext uri="{28A0092B-C50C-407E-A947-70E740481C1C}">
                           <a14:useLocalDpi xmlns:a14="http://schemas.microsoft.com/office/drawing/2010/main" val="0"/>

</xml_diff>